<commit_message>
Solution for first question
</commit_message>
<xml_diff>
--- a/Assets/Training Schedule (Leetcode).docx
+++ b/Assets/Training Schedule (Leetcode).docx
@@ -506,7 +506,7 @@
                 <w:rFonts w:ascii="Avenir Light" w:hAnsi="Avenir Light"/>
                 <w:highlight w:val="yellow"/>
               </w:rPr>
-              <w:t>5</w:t>
+              <w:t>10</w:t>
             </w:r>
             <w:r>
               <w:rPr>
@@ -826,7 +826,14 @@
                 <w:rFonts w:ascii="Avenir Light" w:hAnsi="Avenir Light"/>
                 <w:highlight w:val="yellow"/>
               </w:rPr>
-              <w:t>15</w:t>
+              <w:t>1</w:t>
+            </w:r>
+            <w:r>
+              <w:rPr>
+                <w:rFonts w:ascii="Avenir Light" w:hAnsi="Avenir Light"/>
+                <w:highlight w:val="yellow"/>
+              </w:rPr>
+              <w:t>0</w:t>
             </w:r>
             <w:r>
               <w:rPr>

</xml_diff>

<commit_message>
in class demos with edited schedule
</commit_message>
<xml_diff>
--- a/Assets/Training Schedule (Leetcode).docx
+++ b/Assets/Training Schedule (Leetcode).docx
@@ -44,13 +44,23 @@
                 <w:bCs/>
               </w:rPr>
             </w:pPr>
+            <w:proofErr w:type="spellStart"/>
             <w:r>
               <w:rPr>
                 <w:rFonts w:ascii="Avenir Heavy" w:hAnsi="Avenir Heavy"/>
                 <w:b/>
                 <w:bCs/>
               </w:rPr>
-              <w:t>Leetcode Workshop</w:t>
+              <w:t>Leetcode</w:t>
+            </w:r>
+            <w:proofErr w:type="spellEnd"/>
+            <w:r>
+              <w:rPr>
+                <w:rFonts w:ascii="Avenir Heavy" w:hAnsi="Avenir Heavy"/>
+                <w:b/>
+                <w:bCs/>
+              </w:rPr>
+              <w:t xml:space="preserve"> Workshop</w:t>
             </w:r>
           </w:p>
         </w:tc>
@@ -334,8 +344,16 @@
               <w:rPr>
                 <w:rFonts w:ascii="Avenir Light" w:hAnsi="Avenir Light"/>
               </w:rPr>
-              <w:t>rief Introduction to Leetcode</w:t>
-            </w:r>
+              <w:t xml:space="preserve">rief Introduction to </w:t>
+            </w:r>
+            <w:proofErr w:type="spellStart"/>
+            <w:r>
+              <w:rPr>
+                <w:rFonts w:ascii="Avenir Light" w:hAnsi="Avenir Light"/>
+              </w:rPr>
+              <w:t>Leetcode</w:t>
+            </w:r>
+            <w:proofErr w:type="spellEnd"/>
             <w:r>
               <w:rPr>
                 <w:rFonts w:ascii="Avenir Light" w:hAnsi="Avenir Light"/>
@@ -738,7 +756,23 @@
                 <w:rFonts w:ascii="Avenir Light" w:hAnsi="Avenir Light"/>
                 <w:highlight w:val="yellow"/>
               </w:rPr>
-              <w:t>A tour of the Leetcode IDE</w:t>
+              <w:t xml:space="preserve">A tour of the </w:t>
+            </w:r>
+            <w:proofErr w:type="spellStart"/>
+            <w:r>
+              <w:rPr>
+                <w:rFonts w:ascii="Avenir Light" w:hAnsi="Avenir Light"/>
+                <w:highlight w:val="yellow"/>
+              </w:rPr>
+              <w:t>Leetcode</w:t>
+            </w:r>
+            <w:proofErr w:type="spellEnd"/>
+            <w:r>
+              <w:rPr>
+                <w:rFonts w:ascii="Avenir Light" w:hAnsi="Avenir Light"/>
+                <w:highlight w:val="yellow"/>
+              </w:rPr>
+              <w:t xml:space="preserve"> IDE</w:t>
             </w:r>
           </w:p>
         </w:tc>
@@ -764,7 +798,23 @@
                 <w:rFonts w:ascii="Avenir Light" w:hAnsi="Avenir Light"/>
                 <w:highlight w:val="yellow"/>
               </w:rPr>
-              <w:t xml:space="preserve">Why we use LeetCode </w:t>
+              <w:t xml:space="preserve">Why we use </w:t>
+            </w:r>
+            <w:proofErr w:type="spellStart"/>
+            <w:r>
+              <w:rPr>
+                <w:rFonts w:ascii="Avenir Light" w:hAnsi="Avenir Light"/>
+                <w:highlight w:val="yellow"/>
+              </w:rPr>
+              <w:t>LeetCode</w:t>
+            </w:r>
+            <w:proofErr w:type="spellEnd"/>
+            <w:r>
+              <w:rPr>
+                <w:rFonts w:ascii="Avenir Light" w:hAnsi="Avenir Light"/>
+                <w:highlight w:val="yellow"/>
+              </w:rPr>
+              <w:t xml:space="preserve"> </w:t>
             </w:r>
           </w:p>
           <w:p>
@@ -784,7 +834,23 @@
                 <w:rFonts w:ascii="Avenir Light" w:hAnsi="Avenir Light"/>
                 <w:highlight w:val="yellow"/>
               </w:rPr>
-              <w:t>Introducing the LeetCode IDE</w:t>
+              <w:t xml:space="preserve">Introducing the </w:t>
+            </w:r>
+            <w:proofErr w:type="spellStart"/>
+            <w:r>
+              <w:rPr>
+                <w:rFonts w:ascii="Avenir Light" w:hAnsi="Avenir Light"/>
+                <w:highlight w:val="yellow"/>
+              </w:rPr>
+              <w:t>LeetCode</w:t>
+            </w:r>
+            <w:proofErr w:type="spellEnd"/>
+            <w:r>
+              <w:rPr>
+                <w:rFonts w:ascii="Avenir Light" w:hAnsi="Avenir Light"/>
+                <w:highlight w:val="yellow"/>
+              </w:rPr>
+              <w:t xml:space="preserve"> IDE</w:t>
             </w:r>
           </w:p>
           <w:p>
@@ -857,7 +923,8 @@
                 <w:highlight w:val="yellow"/>
               </w:rPr>
             </w:pPr>
-            <w:hyperlink r:id="rId7" w:history="1">
+            <w:hyperlink r:id="rId8" w:history="1">
+              <w:proofErr w:type="spellStart"/>
               <w:r>
                 <w:rPr>
                   <w:rStyle w:val="Hyperlink"/>
@@ -873,6 +940,7 @@
                 </w:rPr>
                 <w:t>eetcode</w:t>
               </w:r>
+              <w:proofErr w:type="spellEnd"/>
             </w:hyperlink>
             <w:r>
               <w:rPr>
@@ -938,14 +1006,7 @@
                 <w:rFonts w:ascii="Avenir Light" w:hAnsi="Avenir Light"/>
                 <w:highlight w:val="yellow"/>
               </w:rPr>
-              <w:t xml:space="preserve">Programming Warmup - </w:t>
-            </w:r>
-            <w:r>
-              <w:rPr>
-                <w:rFonts w:ascii="Avenir Light" w:hAnsi="Avenir Light"/>
-                <w:highlight w:val="yellow"/>
-              </w:rPr>
-              <w:t>Single Number</w:t>
+              <w:t>Case Study: Contains Duplicate</w:t>
             </w:r>
           </w:p>
         </w:tc>
@@ -971,7 +1032,7 @@
                 <w:rFonts w:ascii="Avenir Light" w:hAnsi="Avenir Light"/>
                 <w:highlight w:val="yellow"/>
               </w:rPr>
-              <w:t xml:space="preserve">Problem Statement </w:t>
+              <w:t>Naïve Implementation (Quadratic time Complexity)</w:t>
             </w:r>
           </w:p>
           <w:p>
@@ -991,7 +1052,37 @@
                 <w:rFonts w:ascii="Avenir Light" w:hAnsi="Avenir Light"/>
                 <w:highlight w:val="yellow"/>
               </w:rPr>
-              <w:t>The point of various solutions (Complexity, Creativity)</w:t>
+              <w:t xml:space="preserve">Hash </w:t>
+            </w:r>
+            <w:r>
+              <w:rPr>
+                <w:rFonts w:ascii="Avenir Light" w:hAnsi="Avenir Light"/>
+                <w:highlight w:val="yellow"/>
+              </w:rPr>
+              <w:t>Set</w:t>
+            </w:r>
+            <w:r>
+              <w:rPr>
+                <w:rFonts w:ascii="Avenir Light" w:hAnsi="Avenir Light"/>
+                <w:highlight w:val="yellow"/>
+              </w:rPr>
+              <w:t xml:space="preserve"> Implementation (Linear Time complexity, Some space </w:t>
+            </w:r>
+            <w:proofErr w:type="spellStart"/>
+            <w:r>
+              <w:rPr>
+                <w:rFonts w:ascii="Avenir Light" w:hAnsi="Avenir Light"/>
+                <w:highlight w:val="yellow"/>
+              </w:rPr>
+              <w:t>tradeoff</w:t>
+            </w:r>
+            <w:proofErr w:type="spellEnd"/>
+            <w:r>
+              <w:rPr>
+                <w:rFonts w:ascii="Avenir Light" w:hAnsi="Avenir Light"/>
+                <w:highlight w:val="yellow"/>
+              </w:rPr>
+              <w:t>)</w:t>
             </w:r>
           </w:p>
         </w:tc>
@@ -1013,21 +1104,7 @@
                 <w:rFonts w:ascii="Avenir Light" w:hAnsi="Avenir Light"/>
                 <w:highlight w:val="yellow"/>
               </w:rPr>
-              <w:t>2</w:t>
-            </w:r>
-            <w:r>
-              <w:rPr>
-                <w:rFonts w:ascii="Avenir Light" w:hAnsi="Avenir Light"/>
-                <w:highlight w:val="yellow"/>
-              </w:rPr>
-              <w:t>0</w:t>
-            </w:r>
-            <w:r>
-              <w:rPr>
-                <w:rFonts w:ascii="Avenir Light" w:hAnsi="Avenir Light"/>
-                <w:highlight w:val="yellow"/>
-              </w:rPr>
-              <w:t xml:space="preserve"> min</w:t>
+              <w:t>10 min</w:t>
             </w:r>
           </w:p>
         </w:tc>
@@ -1044,14 +1121,14 @@
                 <w:highlight w:val="yellow"/>
               </w:rPr>
             </w:pPr>
-            <w:hyperlink r:id="rId8" w:history="1">
+            <w:hyperlink r:id="rId9" w:history="1">
               <w:r>
                 <w:rPr>
                   <w:rStyle w:val="Hyperlink"/>
                   <w:rFonts w:ascii="Avenir Light" w:hAnsi="Avenir Light"/>
                   <w:highlight w:val="yellow"/>
                 </w:rPr>
-                <w:t>Single Number</w:t>
+                <w:t>Contains Duplicate I</w:t>
               </w:r>
             </w:hyperlink>
           </w:p>
@@ -1216,7 +1293,7 @@
                 <w:highlight w:val="yellow"/>
               </w:rPr>
             </w:pPr>
-            <w:hyperlink r:id="rId9" w:history="1">
+            <w:hyperlink r:id="rId10" w:history="1">
               <w:r>
                 <w:rPr>
                   <w:rStyle w:val="Hyperlink"/>
@@ -1289,7 +1366,21 @@
                 <w:rFonts w:ascii="Avenir Light" w:hAnsi="Avenir Light"/>
                 <w:highlight w:val="yellow"/>
               </w:rPr>
-              <w:t>Case Study: Contains Duplicate</w:t>
+              <w:t>Easy Practice</w:t>
+            </w:r>
+            <w:r>
+              <w:rPr>
+                <w:rFonts w:ascii="Avenir Light" w:hAnsi="Avenir Light"/>
+                <w:highlight w:val="yellow"/>
+              </w:rPr>
+              <w:t xml:space="preserve"> - </w:t>
+            </w:r>
+            <w:r>
+              <w:rPr>
+                <w:rFonts w:ascii="Avenir Light" w:hAnsi="Avenir Light"/>
+                <w:highlight w:val="yellow"/>
+              </w:rPr>
+              <w:t>Majority Element</w:t>
             </w:r>
           </w:p>
         </w:tc>
@@ -1315,14 +1406,7 @@
                 <w:rFonts w:ascii="Avenir Light" w:hAnsi="Avenir Light"/>
                 <w:highlight w:val="yellow"/>
               </w:rPr>
-              <w:t xml:space="preserve">Naïve </w:t>
-            </w:r>
-            <w:r>
-              <w:rPr>
-                <w:rFonts w:ascii="Avenir Light" w:hAnsi="Avenir Light"/>
-                <w:highlight w:val="yellow"/>
-              </w:rPr>
-              <w:t>Implementation (Quadratic time Complexity)</w:t>
+              <w:t xml:space="preserve">Problem Statement </w:t>
             </w:r>
           </w:p>
           <w:p>
@@ -1342,7 +1426,7 @@
                 <w:rFonts w:ascii="Avenir Light" w:hAnsi="Avenir Light"/>
                 <w:highlight w:val="yellow"/>
               </w:rPr>
-              <w:t>Hash Table Implementation (Linear Time complexity, Some space tradeoff)</w:t>
+              <w:t>The point of various solutions (Complexity, Creativity)</w:t>
             </w:r>
           </w:p>
         </w:tc>
@@ -1364,7 +1448,14 @@
                 <w:rFonts w:ascii="Avenir Light" w:hAnsi="Avenir Light"/>
                 <w:highlight w:val="yellow"/>
               </w:rPr>
-              <w:t>10</w:t>
+              <w:t>2</w:t>
+            </w:r>
+            <w:r>
+              <w:rPr>
+                <w:rFonts w:ascii="Avenir Light" w:hAnsi="Avenir Light"/>
+                <w:highlight w:val="yellow"/>
+              </w:rPr>
+              <w:t>0</w:t>
             </w:r>
             <w:r>
               <w:rPr>
@@ -1383,19 +1474,14 @@
           <w:p>
             <w:pPr>
               <w:jc w:val="center"/>
-              <w:rPr>
-                <w:rFonts w:ascii="Avenir Light" w:hAnsi="Avenir Light"/>
-                <w:highlight w:val="yellow"/>
-              </w:rPr>
-            </w:pPr>
-            <w:hyperlink r:id="rId10" w:history="1">
+            </w:pPr>
+            <w:hyperlink r:id="rId11" w:history="1">
               <w:r>
                 <w:rPr>
                   <w:rStyle w:val="Hyperlink"/>
-                  <w:rFonts w:ascii="Avenir Light" w:hAnsi="Avenir Light"/>
                   <w:highlight w:val="yellow"/>
                 </w:rPr>
-                <w:t>Contains Duplicate I</w:t>
+                <w:t>Majority Element</w:t>
               </w:r>
             </w:hyperlink>
           </w:p>
@@ -1500,14 +1586,7 @@
                 <w:rFonts w:ascii="Avenir Light" w:hAnsi="Avenir Light"/>
                 <w:highlight w:val="yellow"/>
               </w:rPr>
-              <w:t xml:space="preserve">Short discussion on </w:t>
-            </w:r>
-            <w:r>
-              <w:rPr>
-                <w:rFonts w:ascii="Avenir Light" w:hAnsi="Avenir Light"/>
-                <w:highlight w:val="yellow"/>
-              </w:rPr>
-              <w:t>applying Duplicate to Two Sum</w:t>
+              <w:t>Short discussion on applying Duplicate to Two Sum</w:t>
             </w:r>
           </w:p>
         </w:tc>
@@ -1529,14 +1608,7 @@
                 <w:rFonts w:ascii="Avenir Light" w:hAnsi="Avenir Light"/>
                 <w:highlight w:val="yellow"/>
               </w:rPr>
-              <w:t>20</w:t>
-            </w:r>
-            <w:r>
-              <w:rPr>
-                <w:rFonts w:ascii="Avenir Light" w:hAnsi="Avenir Light"/>
-                <w:highlight w:val="yellow"/>
-              </w:rPr>
-              <w:t xml:space="preserve"> min</w:t>
+              <w:t>20 min</w:t>
             </w:r>
           </w:p>
         </w:tc>
@@ -1553,7 +1625,7 @@
                 <w:highlight w:val="yellow"/>
               </w:rPr>
             </w:pPr>
-            <w:hyperlink r:id="rId11" w:history="1">
+            <w:hyperlink r:id="rId12" w:history="1">
               <w:r>
                 <w:rPr>
                   <w:rStyle w:val="Hyperlink"/>
@@ -1674,31 +1746,24 @@
                 <w:rFonts w:ascii="Avenir Light" w:hAnsi="Avenir Light"/>
                 <w:highlight w:val="cyan"/>
               </w:rPr>
-              <w:t>30</w:t>
-            </w:r>
-            <w:r>
+              <w:t>30 min</w:t>
+            </w:r>
+          </w:p>
+        </w:tc>
+        <w:tc>
+          <w:tcPr>
+            <w:tcW w:w="2791" w:type="dxa"/>
+            <w:vAlign w:val="center"/>
+          </w:tcPr>
+          <w:p>
+            <w:pPr>
+              <w:jc w:val="center"/>
               <w:rPr>
                 <w:rFonts w:ascii="Avenir Light" w:hAnsi="Avenir Light"/>
                 <w:highlight w:val="cyan"/>
               </w:rPr>
-              <w:t xml:space="preserve"> min</w:t>
-            </w:r>
-          </w:p>
-        </w:tc>
-        <w:tc>
-          <w:tcPr>
-            <w:tcW w:w="2791" w:type="dxa"/>
-            <w:vAlign w:val="center"/>
-          </w:tcPr>
-          <w:p>
-            <w:pPr>
-              <w:jc w:val="center"/>
-              <w:rPr>
-                <w:rFonts w:ascii="Avenir Light" w:hAnsi="Avenir Light"/>
-                <w:highlight w:val="cyan"/>
-              </w:rPr>
-            </w:pPr>
-            <w:hyperlink r:id="rId12" w:history="1">
+            </w:pPr>
+            <w:hyperlink r:id="rId13" w:history="1">
               <w:r>
                 <w:rPr>
                   <w:rStyle w:val="Hyperlink"/>
@@ -1797,66 +1862,53 @@
                 <w:rFonts w:ascii="Avenir Light" w:hAnsi="Avenir Light"/>
                 <w:highlight w:val="green"/>
               </w:rPr>
-              <w:t>Short introduction to Pointer Arithmetic</w:t>
-            </w:r>
-          </w:p>
-          <w:p>
-            <w:pPr>
-              <w:pStyle w:val="ListParagraph"/>
-              <w:numPr>
-                <w:ilvl w:val="0"/>
-                <w:numId w:val="3"/>
-              </w:numPr>
+              <w:t>Debrief</w:t>
+            </w:r>
+            <w:r>
               <w:rPr>
                 <w:rFonts w:ascii="Avenir Light" w:hAnsi="Avenir Light"/>
                 <w:highlight w:val="green"/>
               </w:rPr>
-            </w:pPr>
-            <w:r>
+              <w:t xml:space="preserve"> </w:t>
+            </w:r>
+          </w:p>
+        </w:tc>
+        <w:tc>
+          <w:tcPr>
+            <w:tcW w:w="2551" w:type="dxa"/>
+            <w:vAlign w:val="center"/>
+          </w:tcPr>
+          <w:p>
+            <w:pPr>
+              <w:jc w:val="center"/>
               <w:rPr>
                 <w:rFonts w:ascii="Avenir Light" w:hAnsi="Avenir Light"/>
                 <w:highlight w:val="green"/>
               </w:rPr>
-              <w:t xml:space="preserve">Why is a hash-table so powerful here? </w:t>
-            </w:r>
-          </w:p>
-        </w:tc>
-        <w:tc>
-          <w:tcPr>
-            <w:tcW w:w="2551" w:type="dxa"/>
-            <w:vAlign w:val="center"/>
-          </w:tcPr>
-          <w:p>
-            <w:pPr>
-              <w:jc w:val="center"/>
+            </w:pPr>
+            <w:r>
               <w:rPr>
                 <w:rFonts w:ascii="Avenir Light" w:hAnsi="Avenir Light"/>
                 <w:highlight w:val="green"/>
               </w:rPr>
-            </w:pPr>
-            <w:r>
+              <w:t>-</w:t>
+            </w:r>
+          </w:p>
+        </w:tc>
+        <w:tc>
+          <w:tcPr>
+            <w:tcW w:w="2791" w:type="dxa"/>
+            <w:vAlign w:val="center"/>
+          </w:tcPr>
+          <w:p>
+            <w:pPr>
+              <w:jc w:val="center"/>
               <w:rPr>
                 <w:rFonts w:ascii="Avenir Light" w:hAnsi="Avenir Light"/>
                 <w:highlight w:val="green"/>
               </w:rPr>
-              <w:t>-</w:t>
-            </w:r>
-          </w:p>
-        </w:tc>
-        <w:tc>
-          <w:tcPr>
-            <w:tcW w:w="2791" w:type="dxa"/>
-            <w:vAlign w:val="center"/>
-          </w:tcPr>
-          <w:p>
-            <w:pPr>
-              <w:jc w:val="center"/>
-              <w:rPr>
-                <w:rFonts w:ascii="Avenir Light" w:hAnsi="Avenir Light"/>
-                <w:highlight w:val="green"/>
-              </w:rPr>
-            </w:pPr>
-            <w:hyperlink r:id="rId13" w:history="1">
+            </w:pPr>
+            <w:hyperlink r:id="rId14" w:history="1">
               <w:r>
                 <w:rPr>
                   <w:rStyle w:val="Hyperlink"/>
@@ -1920,13 +1972,7 @@
               <w:rPr>
                 <w:rFonts w:ascii="Avenir Light" w:hAnsi="Avenir Light"/>
               </w:rPr>
-              <w:t>Topic 2 -</w:t>
-            </w:r>
-            <w:r>
-              <w:rPr>
-                <w:rFonts w:ascii="Avenir Light" w:hAnsi="Avenir Light"/>
-              </w:rPr>
-              <w:t xml:space="preserve"> Arrays</w:t>
+              <w:t>Topic 2 - Arrays</w:t>
             </w:r>
           </w:p>
           <w:p>
@@ -1942,23 +1988,7 @@
                 <w:b/>
                 <w:bCs/>
               </w:rPr>
-              <w:t>"</w:t>
-            </w:r>
-            <w:r>
-              <w:rPr>
-                <w:rFonts w:ascii="Avenir Light" w:hAnsi="Avenir Light"/>
-                <w:b/>
-                <w:bCs/>
-              </w:rPr>
-              <w:t>Run of the mill.</w:t>
-            </w:r>
-            <w:r>
-              <w:rPr>
-                <w:rFonts w:ascii="Avenir Light" w:hAnsi="Avenir Light"/>
-                <w:b/>
-                <w:bCs/>
-              </w:rPr>
-              <w:t>"</w:t>
+              <w:t>"Run of the mill."</w:t>
             </w:r>
           </w:p>
         </w:tc>
@@ -2216,21 +2246,7 @@
                 <w:rFonts w:ascii="Avenir Light" w:hAnsi="Avenir Light"/>
                 <w:highlight w:val="yellow"/>
               </w:rPr>
-              <w:t>1</w:t>
-            </w:r>
-            <w:r>
-              <w:rPr>
-                <w:rFonts w:ascii="Avenir Light" w:hAnsi="Avenir Light"/>
-                <w:highlight w:val="yellow"/>
-              </w:rPr>
-              <w:t>0</w:t>
-            </w:r>
-            <w:r>
-              <w:rPr>
-                <w:rFonts w:ascii="Avenir Light" w:hAnsi="Avenir Light"/>
-                <w:highlight w:val="yellow"/>
-              </w:rPr>
-              <w:t xml:space="preserve"> min</w:t>
+              <w:t>10 min</w:t>
             </w:r>
           </w:p>
         </w:tc>
@@ -2247,7 +2263,7 @@
                 <w:highlight w:val="yellow"/>
               </w:rPr>
             </w:pPr>
-            <w:hyperlink r:id="rId14" w:history="1">
+            <w:hyperlink r:id="rId15" w:history="1">
               <w:r>
                 <w:rPr>
                   <w:rStyle w:val="Hyperlink"/>
@@ -2396,7 +2412,7 @@
                 <w:highlight w:val="yellow"/>
               </w:rPr>
             </w:pPr>
-            <w:hyperlink r:id="rId15" w:history="1">
+            <w:hyperlink r:id="rId16" w:history="1">
               <w:r>
                 <w:rPr>
                   <w:rStyle w:val="Hyperlink"/>
@@ -2525,7 +2541,7 @@
                 <w:highlight w:val="yellow"/>
               </w:rPr>
             </w:pPr>
-            <w:hyperlink r:id="rId16" w:history="1">
+            <w:hyperlink r:id="rId17" w:history="1">
               <w:r>
                 <w:rPr>
                   <w:rStyle w:val="Hyperlink"/>
@@ -2658,14 +2674,7 @@
                 <w:rFonts w:ascii="Avenir Light" w:hAnsi="Avenir Light"/>
                 <w:highlight w:val="yellow"/>
               </w:rPr>
-              <w:t>30</w:t>
-            </w:r>
-            <w:r>
-              <w:rPr>
-                <w:rFonts w:ascii="Avenir Light" w:hAnsi="Avenir Light"/>
-                <w:highlight w:val="yellow"/>
-              </w:rPr>
-              <w:t xml:space="preserve"> min</w:t>
+              <w:t>30 min</w:t>
             </w:r>
           </w:p>
         </w:tc>
@@ -2682,7 +2691,7 @@
                 <w:highlight w:val="yellow"/>
               </w:rPr>
             </w:pPr>
-            <w:hyperlink r:id="rId17" w:history="1">
+            <w:hyperlink r:id="rId18" w:history="1">
               <w:r>
                 <w:rPr>
                   <w:rStyle w:val="Hyperlink"/>
@@ -2755,14 +2764,7 @@
                 <w:rFonts w:ascii="Avenir Light" w:hAnsi="Avenir Light"/>
                 <w:highlight w:val="cyan"/>
               </w:rPr>
-              <w:t xml:space="preserve">: </w:t>
-            </w:r>
-            <w:r>
-              <w:rPr>
-                <w:rFonts w:ascii="Avenir Light" w:hAnsi="Avenir Light"/>
-                <w:highlight w:val="cyan"/>
-              </w:rPr>
-              <w:t>Number of Islands</w:t>
+              <w:t>: Number of Islands</w:t>
             </w:r>
           </w:p>
         </w:tc>
@@ -2850,31 +2852,24 @@
                 <w:rFonts w:ascii="Avenir Light" w:hAnsi="Avenir Light"/>
                 <w:highlight w:val="cyan"/>
               </w:rPr>
-              <w:t>25</w:t>
-            </w:r>
-            <w:r>
+              <w:t>25 min</w:t>
+            </w:r>
+          </w:p>
+        </w:tc>
+        <w:tc>
+          <w:tcPr>
+            <w:tcW w:w="2791" w:type="dxa"/>
+            <w:vAlign w:val="center"/>
+          </w:tcPr>
+          <w:p>
+            <w:pPr>
+              <w:jc w:val="center"/>
               <w:rPr>
                 <w:rFonts w:ascii="Avenir Light" w:hAnsi="Avenir Light"/>
                 <w:highlight w:val="cyan"/>
               </w:rPr>
-              <w:t xml:space="preserve"> min</w:t>
-            </w:r>
-          </w:p>
-        </w:tc>
-        <w:tc>
-          <w:tcPr>
-            <w:tcW w:w="2791" w:type="dxa"/>
-            <w:vAlign w:val="center"/>
-          </w:tcPr>
-          <w:p>
-            <w:pPr>
-              <w:jc w:val="center"/>
-              <w:rPr>
-                <w:rFonts w:ascii="Avenir Light" w:hAnsi="Avenir Light"/>
-                <w:highlight w:val="cyan"/>
-              </w:rPr>
-            </w:pPr>
-            <w:hyperlink r:id="rId18" w:history="1">
+            </w:pPr>
+            <w:hyperlink r:id="rId19" w:history="1">
               <w:r>
                 <w:rPr>
                   <w:rStyle w:val="Hyperlink"/>
@@ -2940,14 +2935,7 @@
                 <w:rFonts w:ascii="Avenir Light" w:hAnsi="Avenir Light"/>
                 <w:highlight w:val="green"/>
               </w:rPr>
-              <w:t>Bonus</w:t>
-            </w:r>
-            <w:r>
-              <w:rPr>
-                <w:rFonts w:ascii="Avenir Light" w:hAnsi="Avenir Light"/>
-                <w:highlight w:val="green"/>
-              </w:rPr>
-              <w:t>: Container with Most Water</w:t>
+              <w:t>Bonus: Container with Most Water</w:t>
             </w:r>
           </w:p>
         </w:tc>
@@ -2973,66 +2961,53 @@
                 <w:rFonts w:ascii="Avenir Light" w:hAnsi="Avenir Light"/>
                 <w:highlight w:val="green"/>
               </w:rPr>
-              <w:t>Some intuition</w:t>
-            </w:r>
-          </w:p>
-          <w:p>
-            <w:pPr>
-              <w:pStyle w:val="ListParagraph"/>
-              <w:numPr>
-                <w:ilvl w:val="0"/>
-                <w:numId w:val="8"/>
-              </w:numPr>
+              <w:t>D</w:t>
+            </w:r>
+            <w:r>
               <w:rPr>
                 <w:rFonts w:ascii="Avenir Light" w:hAnsi="Avenir Light"/>
                 <w:highlight w:val="green"/>
               </w:rPr>
-            </w:pPr>
-            <w:r>
+              <w:t>ebrief</w:t>
+            </w:r>
+          </w:p>
+        </w:tc>
+        <w:tc>
+          <w:tcPr>
+            <w:tcW w:w="2551" w:type="dxa"/>
+            <w:vAlign w:val="center"/>
+          </w:tcPr>
+          <w:p>
+            <w:pPr>
+              <w:jc w:val="center"/>
               <w:rPr>
                 <w:rFonts w:ascii="Avenir Light" w:hAnsi="Avenir Light"/>
                 <w:highlight w:val="green"/>
               </w:rPr>
-              <w:t>Hints and debrief</w:t>
-            </w:r>
-          </w:p>
-        </w:tc>
-        <w:tc>
-          <w:tcPr>
-            <w:tcW w:w="2551" w:type="dxa"/>
-            <w:vAlign w:val="center"/>
-          </w:tcPr>
-          <w:p>
-            <w:pPr>
-              <w:jc w:val="center"/>
+            </w:pPr>
+            <w:r>
               <w:rPr>
                 <w:rFonts w:ascii="Avenir Light" w:hAnsi="Avenir Light"/>
                 <w:highlight w:val="green"/>
               </w:rPr>
-            </w:pPr>
-            <w:r>
+              <w:t>20 min</w:t>
+            </w:r>
+          </w:p>
+        </w:tc>
+        <w:tc>
+          <w:tcPr>
+            <w:tcW w:w="2791" w:type="dxa"/>
+            <w:vAlign w:val="center"/>
+          </w:tcPr>
+          <w:p>
+            <w:pPr>
+              <w:jc w:val="center"/>
               <w:rPr>
                 <w:rFonts w:ascii="Avenir Light" w:hAnsi="Avenir Light"/>
                 <w:highlight w:val="green"/>
               </w:rPr>
-              <w:t>20 min</w:t>
-            </w:r>
-          </w:p>
-        </w:tc>
-        <w:tc>
-          <w:tcPr>
-            <w:tcW w:w="2791" w:type="dxa"/>
-            <w:vAlign w:val="center"/>
-          </w:tcPr>
-          <w:p>
-            <w:pPr>
-              <w:jc w:val="center"/>
-              <w:rPr>
-                <w:rFonts w:ascii="Avenir Light" w:hAnsi="Avenir Light"/>
-                <w:highlight w:val="green"/>
-              </w:rPr>
-            </w:pPr>
-            <w:hyperlink r:id="rId19" w:history="1">
+            </w:pPr>
+            <w:hyperlink r:id="rId20" w:history="1">
               <w:r>
                 <w:rPr>
                   <w:rStyle w:val="Hyperlink"/>
@@ -3344,21 +3319,7 @@
                 <w:rFonts w:ascii="Avenir Light" w:hAnsi="Avenir Light"/>
                 <w:highlight w:val="yellow"/>
               </w:rPr>
-              <w:t>1</w:t>
-            </w:r>
-            <w:r>
-              <w:rPr>
-                <w:rFonts w:ascii="Avenir Light" w:hAnsi="Avenir Light"/>
-                <w:highlight w:val="yellow"/>
-              </w:rPr>
-              <w:t>0</w:t>
-            </w:r>
-            <w:r>
-              <w:rPr>
-                <w:rFonts w:ascii="Avenir Light" w:hAnsi="Avenir Light"/>
-                <w:highlight w:val="yellow"/>
-              </w:rPr>
-              <w:t xml:space="preserve"> min</w:t>
+              <w:t>10 min</w:t>
             </w:r>
           </w:p>
         </w:tc>
@@ -3375,7 +3336,7 @@
                 <w:highlight w:val="yellow"/>
               </w:rPr>
             </w:pPr>
-            <w:hyperlink r:id="rId20" w:history="1">
+            <w:hyperlink r:id="rId21" w:history="1">
               <w:r>
                 <w:rPr>
                   <w:rStyle w:val="Hyperlink"/>
@@ -3467,28 +3428,23 @@
                 <w:rFonts w:ascii="Avenir Light" w:hAnsi="Avenir Light"/>
                 <w:highlight w:val="yellow"/>
               </w:rPr>
-              <w:t xml:space="preserve">Naïve Approach to calculate n-th Fibonacci </w:t>
-            </w:r>
-            <w:r>
-              <w:rPr>
-                <w:rFonts w:ascii="Avenir Light" w:hAnsi="Avenir Light"/>
-                <w:highlight w:val="yellow"/>
-              </w:rPr>
-              <w:t>n</w:t>
-            </w:r>
-            <w:r>
-              <w:rPr>
-                <w:rFonts w:ascii="Avenir Light" w:hAnsi="Avenir Light"/>
-                <w:highlight w:val="yellow"/>
-              </w:rPr>
-              <w:t>umber</w:t>
-            </w:r>
-            <w:r>
-              <w:rPr>
-                <w:rFonts w:ascii="Avenir Light" w:hAnsi="Avenir Light"/>
-                <w:highlight w:val="yellow"/>
-              </w:rPr>
-              <w:t>.</w:t>
+              <w:t>Naïve Approach to calculate n-</w:t>
+            </w:r>
+            <w:proofErr w:type="spellStart"/>
+            <w:r>
+              <w:rPr>
+                <w:rFonts w:ascii="Avenir Light" w:hAnsi="Avenir Light"/>
+                <w:highlight w:val="yellow"/>
+              </w:rPr>
+              <w:t>th</w:t>
+            </w:r>
+            <w:proofErr w:type="spellEnd"/>
+            <w:r>
+              <w:rPr>
+                <w:rFonts w:ascii="Avenir Light" w:hAnsi="Avenir Light"/>
+                <w:highlight w:val="yellow"/>
+              </w:rPr>
+              <w:t xml:space="preserve"> Fibonacci number.</w:t>
             </w:r>
           </w:p>
           <w:p>
@@ -3570,21 +3526,7 @@
                 <w:rFonts w:ascii="Avenir Light" w:hAnsi="Avenir Light"/>
                 <w:highlight w:val="yellow"/>
               </w:rPr>
-              <w:t>1</w:t>
-            </w:r>
-            <w:r>
-              <w:rPr>
-                <w:rFonts w:ascii="Avenir Light" w:hAnsi="Avenir Light"/>
-                <w:highlight w:val="yellow"/>
-              </w:rPr>
-              <w:t>5</w:t>
-            </w:r>
-            <w:r>
-              <w:rPr>
-                <w:rFonts w:ascii="Avenir Light" w:hAnsi="Avenir Light"/>
-                <w:highlight w:val="yellow"/>
-              </w:rPr>
-              <w:t xml:space="preserve"> min</w:t>
+              <w:t>15 min</w:t>
             </w:r>
           </w:p>
         </w:tc>
@@ -3763,7 +3705,7 @@
                 <w:highlight w:val="yellow"/>
               </w:rPr>
             </w:pPr>
-            <w:hyperlink r:id="rId21" w:history="1">
+            <w:hyperlink r:id="rId22" w:history="1">
               <w:r>
                 <w:rPr>
                   <w:rStyle w:val="Hyperlink"/>
@@ -3836,14 +3778,7 @@
                 <w:rFonts w:ascii="Avenir Light" w:hAnsi="Avenir Light"/>
                 <w:highlight w:val="yellow"/>
               </w:rPr>
-              <w:t xml:space="preserve">: </w:t>
-            </w:r>
-            <w:r>
-              <w:rPr>
-                <w:rFonts w:ascii="Avenir Light" w:hAnsi="Avenir Light"/>
-                <w:highlight w:val="yellow"/>
-              </w:rPr>
-              <w:t>Unique Paths II</w:t>
+              <w:t>: Unique Paths II</w:t>
             </w:r>
           </w:p>
         </w:tc>
@@ -3935,7 +3870,7 @@
                 <w:highlight w:val="yellow"/>
               </w:rPr>
             </w:pPr>
-            <w:hyperlink r:id="rId22" w:history="1">
+            <w:hyperlink r:id="rId23" w:history="1">
               <w:r>
                 <w:rPr>
                   <w:rStyle w:val="Hyperlink"/>
@@ -4076,30 +4011,23 @@
                 <w:rFonts w:ascii="Avenir Light" w:hAnsi="Avenir Light"/>
                 <w:highlight w:val="cyan"/>
               </w:rPr>
-              <w:t>30</w:t>
-            </w:r>
-            <w:r>
-              <w:rPr>
-                <w:rFonts w:ascii="Avenir Light" w:hAnsi="Avenir Light"/>
+              <w:t>30 min</w:t>
+            </w:r>
+          </w:p>
+        </w:tc>
+        <w:tc>
+          <w:tcPr>
+            <w:tcW w:w="2791" w:type="dxa"/>
+            <w:vAlign w:val="center"/>
+          </w:tcPr>
+          <w:p>
+            <w:pPr>
+              <w:jc w:val="center"/>
+              <w:rPr>
                 <w:highlight w:val="cyan"/>
               </w:rPr>
-              <w:t xml:space="preserve"> min</w:t>
-            </w:r>
-          </w:p>
-        </w:tc>
-        <w:tc>
-          <w:tcPr>
-            <w:tcW w:w="2791" w:type="dxa"/>
-            <w:vAlign w:val="center"/>
-          </w:tcPr>
-          <w:p>
-            <w:pPr>
-              <w:jc w:val="center"/>
-              <w:rPr>
-                <w:highlight w:val="cyan"/>
-              </w:rPr>
-            </w:pPr>
-            <w:hyperlink r:id="rId23" w:history="1">
+            </w:pPr>
+            <w:hyperlink r:id="rId24" w:history="1">
               <w:r>
                 <w:rPr>
                   <w:rStyle w:val="Hyperlink"/>
@@ -4165,14 +4093,7 @@
                 <w:rFonts w:ascii="Avenir Light" w:hAnsi="Avenir Light"/>
                 <w:highlight w:val="green"/>
               </w:rPr>
-              <w:t>Bonus (Hard)</w:t>
-            </w:r>
-            <w:r>
-              <w:rPr>
-                <w:rFonts w:ascii="Avenir Light" w:hAnsi="Avenir Light"/>
-                <w:highlight w:val="green"/>
-              </w:rPr>
-              <w:t>: Longest Palindromic Substring</w:t>
+              <w:t>Bonus (Hard): Longest Palindromic Substring</w:t>
             </w:r>
           </w:p>
         </w:tc>
@@ -4198,7 +4119,7 @@
                 <w:rFonts w:ascii="Avenir Light" w:hAnsi="Avenir Light"/>
                 <w:highlight w:val="green"/>
               </w:rPr>
-              <w:t>Intuition to the Problem with some hints</w:t>
+              <w:t>Debrief</w:t>
             </w:r>
           </w:p>
         </w:tc>
@@ -4237,7 +4158,7 @@
                 <w:highlight w:val="green"/>
               </w:rPr>
             </w:pPr>
-            <w:hyperlink r:id="rId24" w:history="1">
+            <w:hyperlink r:id="rId25" w:history="1">
               <w:r>
                 <w:rPr>
                   <w:rStyle w:val="Hyperlink"/>
@@ -4734,7 +4655,7 @@
                 <w:highlight w:val="yellow"/>
               </w:rPr>
             </w:pPr>
-            <w:hyperlink r:id="rId25" w:history="1">
+            <w:hyperlink r:id="rId26" w:history="1">
               <w:r>
                 <w:rPr>
                   <w:rStyle w:val="Hyperlink"/>
@@ -4827,7 +4748,27 @@
                 <w:rFonts w:ascii="Avenir Light" w:hAnsi="Avenir Light"/>
                 <w:highlight w:val="yellow"/>
               </w:rPr>
-              <w:t>Introducing Notions of Backtracking</w:t>
+              <w:t>Basic method</w:t>
+            </w:r>
+          </w:p>
+          <w:p>
+            <w:pPr>
+              <w:pStyle w:val="ListParagraph"/>
+              <w:numPr>
+                <w:ilvl w:val="0"/>
+                <w:numId w:val="12"/>
+              </w:numPr>
+              <w:rPr>
+                <w:rFonts w:ascii="Avenir Light" w:hAnsi="Avenir Light"/>
+                <w:highlight w:val="yellow"/>
+              </w:rPr>
+            </w:pPr>
+            <w:r>
+              <w:rPr>
+                <w:rFonts w:ascii="Avenir Light" w:hAnsi="Avenir Light"/>
+                <w:highlight w:val="yellow"/>
+              </w:rPr>
+              <w:t>Potential Pitfall of this algorithm</w:t>
             </w:r>
           </w:p>
         </w:tc>
@@ -4862,7 +4803,7 @@
             <w:pPr>
               <w:jc w:val="center"/>
             </w:pPr>
-            <w:hyperlink r:id="rId26" w:history="1">
+            <w:hyperlink r:id="rId27" w:history="1">
               <w:r>
                 <w:rPr>
                   <w:rStyle w:val="Hyperlink"/>
@@ -5038,7 +4979,7 @@
                 <w:highlight w:val="yellow"/>
               </w:rPr>
             </w:pPr>
-            <w:hyperlink r:id="rId27" w:history="1">
+            <w:hyperlink r:id="rId28" w:history="1">
               <w:r>
                 <w:rPr>
                   <w:rStyle w:val="Hyperlink"/>
@@ -5144,7 +5085,7 @@
                 <w:rFonts w:ascii="Avenir Light" w:hAnsi="Avenir Light"/>
                 <w:highlight w:val="green"/>
               </w:rPr>
-              <w:t>Intuition to the Problem with some hints</w:t>
+              <w:t>Debrief</w:t>
             </w:r>
           </w:p>
         </w:tc>
@@ -5179,7 +5120,7 @@
             <w:pPr>
               <w:jc w:val="center"/>
             </w:pPr>
-            <w:hyperlink r:id="rId28" w:history="1">
+            <w:hyperlink r:id="rId29" w:history="1">
               <w:r>
                 <w:rPr>
                   <w:rStyle w:val="Hyperlink"/>
@@ -5271,16 +5212,18 @@
                 <w:rFonts w:ascii="Avenir Light" w:hAnsi="Avenir Light"/>
                 <w:highlight w:val="green"/>
               </w:rPr>
-              <w:t>Sliding Window Approach</w:t>
-            </w:r>
-          </w:p>
-          <w:p>
-            <w:pPr>
-              <w:pStyle w:val="ListParagraph"/>
-              <w:numPr>
-                <w:ilvl w:val="0"/>
-                <w:numId w:val="12"/>
-              </w:numPr>
+              <w:t>Debrief</w:t>
+            </w:r>
+          </w:p>
+        </w:tc>
+        <w:tc>
+          <w:tcPr>
+            <w:tcW w:w="2551" w:type="dxa"/>
+            <w:vAlign w:val="center"/>
+          </w:tcPr>
+          <w:p>
+            <w:pPr>
+              <w:jc w:val="center"/>
               <w:rPr>
                 <w:rFonts w:ascii="Avenir Light" w:hAnsi="Avenir Light"/>
                 <w:highlight w:val="green"/>
@@ -5291,13 +5234,13 @@
                 <w:rFonts w:ascii="Avenir Light" w:hAnsi="Avenir Light"/>
                 <w:highlight w:val="green"/>
               </w:rPr>
-              <w:t>Sensitivity to Question Constraints</w:t>
-            </w:r>
-          </w:p>
-        </w:tc>
-        <w:tc>
-          <w:tcPr>
-            <w:tcW w:w="2551" w:type="dxa"/>
+              <w:t>-</w:t>
+            </w:r>
+          </w:p>
+        </w:tc>
+        <w:tc>
+          <w:tcPr>
+            <w:tcW w:w="2791" w:type="dxa"/>
             <w:vAlign w:val="center"/>
           </w:tcPr>
           <w:p>
@@ -5308,29 +5251,7 @@
                 <w:highlight w:val="green"/>
               </w:rPr>
             </w:pPr>
-            <w:r>
-              <w:rPr>
-                <w:rFonts w:ascii="Avenir Light" w:hAnsi="Avenir Light"/>
-                <w:highlight w:val="green"/>
-              </w:rPr>
-              <w:t>-</w:t>
-            </w:r>
-          </w:p>
-        </w:tc>
-        <w:tc>
-          <w:tcPr>
-            <w:tcW w:w="2791" w:type="dxa"/>
-            <w:vAlign w:val="center"/>
-          </w:tcPr>
-          <w:p>
-            <w:pPr>
-              <w:jc w:val="center"/>
-              <w:rPr>
-                <w:rFonts w:ascii="Avenir Light" w:hAnsi="Avenir Light"/>
-                <w:highlight w:val="green"/>
-              </w:rPr>
-            </w:pPr>
-            <w:hyperlink r:id="rId29" w:history="1">
+            <w:hyperlink r:id="rId30" w:history="1">
               <w:r>
                 <w:rPr>
                   <w:rStyle w:val="Hyperlink"/>
@@ -5405,7 +5326,25 @@
                 <w:b/>
                 <w:bCs/>
               </w:rPr>
-              <w:t>"Da__y's Favourite."</w:t>
+              <w:t>"</w:t>
+            </w:r>
+            <w:proofErr w:type="spellStart"/>
+            <w:r>
+              <w:rPr>
+                <w:rFonts w:ascii="Avenir Light" w:hAnsi="Avenir Light"/>
+                <w:b/>
+                <w:bCs/>
+              </w:rPr>
+              <w:t>Da__y's</w:t>
+            </w:r>
+            <w:proofErr w:type="spellEnd"/>
+            <w:r>
+              <w:rPr>
+                <w:rFonts w:ascii="Avenir Light" w:hAnsi="Avenir Light"/>
+                <w:b/>
+                <w:bCs/>
+              </w:rPr>
+              <w:t xml:space="preserve"> Favourite."</w:t>
             </w:r>
           </w:p>
         </w:tc>
@@ -5591,7 +5530,23 @@
                 <w:rFonts w:ascii="Avenir Light" w:hAnsi="Avenir Light"/>
                 <w:highlight w:val="yellow"/>
               </w:rPr>
-              <w:t>Template Dfs Traversal (L-R, R-L)</w:t>
+              <w:t xml:space="preserve">Template </w:t>
+            </w:r>
+            <w:proofErr w:type="spellStart"/>
+            <w:r>
+              <w:rPr>
+                <w:rFonts w:ascii="Avenir Light" w:hAnsi="Avenir Light"/>
+                <w:highlight w:val="yellow"/>
+              </w:rPr>
+              <w:t>Dfs</w:t>
+            </w:r>
+            <w:proofErr w:type="spellEnd"/>
+            <w:r>
+              <w:rPr>
+                <w:rFonts w:ascii="Avenir Light" w:hAnsi="Avenir Light"/>
+                <w:highlight w:val="yellow"/>
+              </w:rPr>
+              <w:t xml:space="preserve"> Traversal (L-R, R-L)</w:t>
             </w:r>
           </w:p>
         </w:tc>
@@ -5629,7 +5584,7 @@
                 <w:highlight w:val="yellow"/>
               </w:rPr>
             </w:pPr>
-            <w:hyperlink r:id="rId30" w:history="1">
+            <w:hyperlink r:id="rId31" w:history="1">
               <w:r>
                 <w:rPr>
                   <w:rStyle w:val="Hyperlink"/>
@@ -5756,7 +5711,7 @@
                 <w:highlight w:val="yellow"/>
               </w:rPr>
             </w:pPr>
-            <w:hyperlink r:id="rId31" w:history="1">
+            <w:hyperlink r:id="rId32" w:history="1">
               <w:r>
                 <w:rPr>
                   <w:rStyle w:val="Hyperlink"/>
@@ -5925,7 +5880,7 @@
                 <w:highlight w:val="yellow"/>
               </w:rPr>
             </w:pPr>
-            <w:hyperlink r:id="rId32" w:history="1">
+            <w:hyperlink r:id="rId33" w:history="1">
               <w:r>
                 <w:rPr>
                   <w:rStyle w:val="Hyperlink"/>
@@ -6054,7 +6009,7 @@
                 <w:highlight w:val="yellow"/>
               </w:rPr>
             </w:pPr>
-            <w:hyperlink r:id="rId33" w:history="1">
+            <w:hyperlink r:id="rId34" w:history="1">
               <w:r>
                 <w:rPr>
                   <w:rStyle w:val="Hyperlink"/>
@@ -6204,7 +6159,7 @@
                 <w:highlight w:val="yellow"/>
               </w:rPr>
             </w:pPr>
-            <w:hyperlink r:id="rId34" w:history="1">
+            <w:hyperlink r:id="rId35" w:history="1">
               <w:r>
                 <w:rPr>
                   <w:rStyle w:val="Hyperlink"/>
@@ -6334,7 +6289,7 @@
                 <w:highlight w:val="green"/>
               </w:rPr>
             </w:pPr>
-            <w:hyperlink r:id="rId35" w:history="1">
+            <w:hyperlink r:id="rId36" w:history="1">
               <w:r>
                 <w:rPr>
                   <w:rStyle w:val="Hyperlink"/>
@@ -6595,8 +6550,17 @@
                 <w:rFonts w:ascii="Avenir Light" w:hAnsi="Avenir Light"/>
                 <w:highlight w:val="yellow"/>
               </w:rPr>
-              <w:t>Why is a Queue Necessary for BFS</w:t>
-            </w:r>
+              <w:t xml:space="preserve">Why is a Queue Necessary for </w:t>
+            </w:r>
+            <w:proofErr w:type="gramStart"/>
+            <w:r>
+              <w:rPr>
+                <w:rFonts w:ascii="Avenir Light" w:hAnsi="Avenir Light"/>
+                <w:highlight w:val="yellow"/>
+              </w:rPr>
+              <w:t>BFS</w:t>
+            </w:r>
+            <w:proofErr w:type="gramEnd"/>
           </w:p>
           <w:p>
             <w:pPr>
@@ -6637,14 +6601,7 @@
                 <w:rFonts w:ascii="Avenir Light" w:hAnsi="Avenir Light"/>
                 <w:highlight w:val="yellow"/>
               </w:rPr>
-              <w:t>2</w:t>
-            </w:r>
-            <w:r>
-              <w:rPr>
-                <w:rFonts w:ascii="Avenir Light" w:hAnsi="Avenir Light"/>
-                <w:highlight w:val="yellow"/>
-              </w:rPr>
-              <w:t>0</w:t>
+              <w:t>20</w:t>
             </w:r>
             <w:r>
               <w:rPr>
@@ -6667,7 +6624,7 @@
                 <w:highlight w:val="yellow"/>
               </w:rPr>
             </w:pPr>
-            <w:hyperlink r:id="rId36" w:history="1">
+            <w:hyperlink r:id="rId37" w:history="1">
               <w:r>
                 <w:rPr>
                   <w:rStyle w:val="Hyperlink"/>
@@ -7062,7 +7019,7 @@
                 <w:highlight w:val="yellow"/>
               </w:rPr>
             </w:pPr>
-            <w:hyperlink r:id="rId37" w:history="1">
+            <w:hyperlink r:id="rId38" w:history="1">
               <w:r>
                 <w:rPr>
                   <w:rStyle w:val="Hyperlink"/>
@@ -7332,7 +7289,7 @@
                 <w:highlight w:val="cyan"/>
               </w:rPr>
             </w:pPr>
-            <w:hyperlink r:id="rId38" w:history="1">
+            <w:hyperlink r:id="rId39" w:history="1">
               <w:r>
                 <w:rPr>
                   <w:rStyle w:val="Hyperlink"/>
@@ -7660,7 +7617,7 @@
                 <w:highlight w:val="yellow"/>
               </w:rPr>
             </w:pPr>
-            <w:hyperlink r:id="rId39" w:history="1">
+            <w:hyperlink r:id="rId40" w:history="1">
               <w:r>
                 <w:rPr>
                   <w:rStyle w:val="Hyperlink"/>
@@ -7791,7 +7748,7 @@
                 <w:highlight w:val="yellow"/>
               </w:rPr>
             </w:pPr>
-            <w:hyperlink r:id="rId40" w:history="1">
+            <w:hyperlink r:id="rId41" w:history="1">
               <w:r>
                 <w:rPr>
                   <w:rStyle w:val="Hyperlink"/>
@@ -7922,7 +7879,7 @@
                 <w:highlight w:val="yellow"/>
               </w:rPr>
             </w:pPr>
-            <w:hyperlink r:id="rId41" w:history="1">
+            <w:hyperlink r:id="rId42" w:history="1">
               <w:r>
                 <w:rPr>
                   <w:rStyle w:val="Hyperlink"/>
@@ -8073,7 +8030,7 @@
                 <w:highlight w:val="yellow"/>
               </w:rPr>
             </w:pPr>
-            <w:hyperlink r:id="rId42" w:history="1">
+            <w:hyperlink r:id="rId43" w:history="1">
               <w:r>
                 <w:rPr>
                   <w:rStyle w:val="Hyperlink"/>
@@ -8204,7 +8161,7 @@
                 <w:highlight w:val="yellow"/>
               </w:rPr>
             </w:pPr>
-            <w:hyperlink r:id="rId43" w:history="1">
+            <w:hyperlink r:id="rId44" w:history="1">
               <w:r>
                 <w:rPr>
                   <w:rStyle w:val="Hyperlink"/>
@@ -8335,7 +8292,7 @@
                 <w:highlight w:val="green"/>
               </w:rPr>
             </w:pPr>
-            <w:hyperlink r:id="rId44" w:history="1">
+            <w:hyperlink r:id="rId45" w:history="1">
               <w:r>
                 <w:rPr>
                   <w:rStyle w:val="Hyperlink"/>
@@ -8357,7 +8314,7 @@
       </w:pPr>
     </w:p>
     <w:sectPr>
-      <w:headerReference w:type="default" r:id="rId45"/>
+      <w:headerReference w:type="default" r:id="rId46"/>
       <w:pgSz w:w="23820" w:h="16840" w:orient="landscape"/>
       <w:pgMar w:top="1440" w:right="1440" w:bottom="1440" w:left="1440" w:header="708" w:footer="708" w:gutter="0"/>
       <w:cols w:space="708"/>
@@ -11290,4 +11247,16 @@
     </a:ext>
   </a:extLst>
 </a:theme>
+</file>
+
+<file path=customXml/item1.xml><?xml version="1.0" encoding="utf-8"?>
+<b:Sources xmlns:b="http://schemas.openxmlformats.org/officeDocument/2006/bibliography" xmlns="http://schemas.openxmlformats.org/officeDocument/2006/bibliography" SelectedStyle="\APASixthEditionOfficeOnline.xsl" StyleName="APA" Version="6"/>
+</file>
+
+<file path=customXml/itemProps1.xml><?xml version="1.0" encoding="utf-8"?>
+<ds:datastoreItem xmlns:ds="http://schemas.openxmlformats.org/officeDocument/2006/customXml" ds:itemID="{15B3839B-22E2-48B0-8A8A-2565506637DD}">
+  <ds:schemaRefs>
+    <ds:schemaRef ds:uri="http://schemas.openxmlformats.org/officeDocument/2006/bibliography"/>
+  </ds:schemaRefs>
+</ds:datastoreItem>
 </file>
</xml_diff>

<commit_message>
updated slides for session 1-4 with more solutions and demos
</commit_message>
<xml_diff>
--- a/Assets/Training Schedule (Leetcode).docx
+++ b/Assets/Training Schedule (Leetcode).docx
@@ -44,23 +44,13 @@
                 <w:bCs/>
               </w:rPr>
             </w:pPr>
-            <w:proofErr w:type="spellStart"/>
             <w:r>
               <w:rPr>
                 <w:rFonts w:ascii="Avenir Heavy" w:hAnsi="Avenir Heavy"/>
                 <w:b/>
                 <w:bCs/>
               </w:rPr>
-              <w:t>Leetcode</w:t>
-            </w:r>
-            <w:proofErr w:type="spellEnd"/>
-            <w:r>
-              <w:rPr>
-                <w:rFonts w:ascii="Avenir Heavy" w:hAnsi="Avenir Heavy"/>
-                <w:b/>
-                <w:bCs/>
-              </w:rPr>
-              <w:t xml:space="preserve"> Workshop</w:t>
+              <w:t>Leetcode Workshop</w:t>
             </w:r>
           </w:p>
         </w:tc>
@@ -344,16 +334,8 @@
               <w:rPr>
                 <w:rFonts w:ascii="Avenir Light" w:hAnsi="Avenir Light"/>
               </w:rPr>
-              <w:t xml:space="preserve">rief Introduction to </w:t>
-            </w:r>
-            <w:proofErr w:type="spellStart"/>
-            <w:r>
-              <w:rPr>
-                <w:rFonts w:ascii="Avenir Light" w:hAnsi="Avenir Light"/>
-              </w:rPr>
-              <w:t>Leetcode</w:t>
-            </w:r>
-            <w:proofErr w:type="spellEnd"/>
+              <w:t>rief Introduction to Leetcode</w:t>
+            </w:r>
             <w:r>
               <w:rPr>
                 <w:rFonts w:ascii="Avenir Light" w:hAnsi="Avenir Light"/>
@@ -756,23 +738,7 @@
                 <w:rFonts w:ascii="Avenir Light" w:hAnsi="Avenir Light"/>
                 <w:highlight w:val="yellow"/>
               </w:rPr>
-              <w:t xml:space="preserve">A tour of the </w:t>
-            </w:r>
-            <w:proofErr w:type="spellStart"/>
-            <w:r>
-              <w:rPr>
-                <w:rFonts w:ascii="Avenir Light" w:hAnsi="Avenir Light"/>
-                <w:highlight w:val="yellow"/>
-              </w:rPr>
-              <w:t>Leetcode</w:t>
-            </w:r>
-            <w:proofErr w:type="spellEnd"/>
-            <w:r>
-              <w:rPr>
-                <w:rFonts w:ascii="Avenir Light" w:hAnsi="Avenir Light"/>
-                <w:highlight w:val="yellow"/>
-              </w:rPr>
-              <w:t xml:space="preserve"> IDE</w:t>
+              <w:t>A tour of the Leetcode IDE</w:t>
             </w:r>
           </w:p>
         </w:tc>
@@ -798,23 +764,7 @@
                 <w:rFonts w:ascii="Avenir Light" w:hAnsi="Avenir Light"/>
                 <w:highlight w:val="yellow"/>
               </w:rPr>
-              <w:t xml:space="preserve">Why we use </w:t>
-            </w:r>
-            <w:proofErr w:type="spellStart"/>
-            <w:r>
-              <w:rPr>
-                <w:rFonts w:ascii="Avenir Light" w:hAnsi="Avenir Light"/>
-                <w:highlight w:val="yellow"/>
-              </w:rPr>
-              <w:t>LeetCode</w:t>
-            </w:r>
-            <w:proofErr w:type="spellEnd"/>
-            <w:r>
-              <w:rPr>
-                <w:rFonts w:ascii="Avenir Light" w:hAnsi="Avenir Light"/>
-                <w:highlight w:val="yellow"/>
-              </w:rPr>
-              <w:t xml:space="preserve"> </w:t>
+              <w:t xml:space="preserve">Why we use LeetCode </w:t>
             </w:r>
           </w:p>
           <w:p>
@@ -834,23 +784,7 @@
                 <w:rFonts w:ascii="Avenir Light" w:hAnsi="Avenir Light"/>
                 <w:highlight w:val="yellow"/>
               </w:rPr>
-              <w:t xml:space="preserve">Introducing the </w:t>
-            </w:r>
-            <w:proofErr w:type="spellStart"/>
-            <w:r>
-              <w:rPr>
-                <w:rFonts w:ascii="Avenir Light" w:hAnsi="Avenir Light"/>
-                <w:highlight w:val="yellow"/>
-              </w:rPr>
-              <w:t>LeetCode</w:t>
-            </w:r>
-            <w:proofErr w:type="spellEnd"/>
-            <w:r>
-              <w:rPr>
-                <w:rFonts w:ascii="Avenir Light" w:hAnsi="Avenir Light"/>
-                <w:highlight w:val="yellow"/>
-              </w:rPr>
-              <w:t xml:space="preserve"> IDE</w:t>
+              <w:t>Introducing the LeetCode IDE</w:t>
             </w:r>
           </w:p>
           <w:p>
@@ -924,7 +858,6 @@
               </w:rPr>
             </w:pPr>
             <w:hyperlink r:id="rId8" w:history="1">
-              <w:proofErr w:type="spellStart"/>
               <w:r>
                 <w:rPr>
                   <w:rStyle w:val="Hyperlink"/>
@@ -940,7 +873,6 @@
                 </w:rPr>
                 <w:t>eetcode</w:t>
               </w:r>
-              <w:proofErr w:type="spellEnd"/>
             </w:hyperlink>
             <w:r>
               <w:rPr>
@@ -1066,23 +998,7 @@
                 <w:rFonts w:ascii="Avenir Light" w:hAnsi="Avenir Light"/>
                 <w:highlight w:val="yellow"/>
               </w:rPr>
-              <w:t xml:space="preserve"> Implementation (Linear Time complexity, Some space </w:t>
-            </w:r>
-            <w:proofErr w:type="spellStart"/>
-            <w:r>
-              <w:rPr>
-                <w:rFonts w:ascii="Avenir Light" w:hAnsi="Avenir Light"/>
-                <w:highlight w:val="yellow"/>
-              </w:rPr>
-              <w:t>tradeoff</w:t>
-            </w:r>
-            <w:proofErr w:type="spellEnd"/>
-            <w:r>
-              <w:rPr>
-                <w:rFonts w:ascii="Avenir Light" w:hAnsi="Avenir Light"/>
-                <w:highlight w:val="yellow"/>
-              </w:rPr>
-              <w:t>)</w:t>
+              <w:t xml:space="preserve"> Implementation (Linear Time complexity, Some space tradeoff)</w:t>
             </w:r>
           </w:p>
         </w:tc>
@@ -3428,23 +3344,7 @@
                 <w:rFonts w:ascii="Avenir Light" w:hAnsi="Avenir Light"/>
                 <w:highlight w:val="yellow"/>
               </w:rPr>
-              <w:t>Naïve Approach to calculate n-</w:t>
-            </w:r>
-            <w:proofErr w:type="spellStart"/>
-            <w:r>
-              <w:rPr>
-                <w:rFonts w:ascii="Avenir Light" w:hAnsi="Avenir Light"/>
-                <w:highlight w:val="yellow"/>
-              </w:rPr>
-              <w:t>th</w:t>
-            </w:r>
-            <w:proofErr w:type="spellEnd"/>
-            <w:r>
-              <w:rPr>
-                <w:rFonts w:ascii="Avenir Light" w:hAnsi="Avenir Light"/>
-                <w:highlight w:val="yellow"/>
-              </w:rPr>
-              <w:t xml:space="preserve"> Fibonacci number.</w:t>
+              <w:t>Naïve Approach to calculate n-th Fibonacci number.</w:t>
             </w:r>
           </w:p>
           <w:p>
@@ -3674,14 +3574,7 @@
                 <w:rFonts w:ascii="Avenir Light" w:hAnsi="Avenir Light"/>
                 <w:highlight w:val="yellow"/>
               </w:rPr>
-              <w:t>2</w:t>
-            </w:r>
-            <w:r>
-              <w:rPr>
-                <w:rFonts w:ascii="Avenir Light" w:hAnsi="Avenir Light"/>
-                <w:highlight w:val="yellow"/>
-              </w:rPr>
-              <w:t>5</w:t>
+              <w:t>30</w:t>
             </w:r>
             <w:r>
               <w:rPr>
@@ -3846,7 +3739,7 @@
                 <w:rFonts w:ascii="Avenir Light" w:hAnsi="Avenir Light"/>
                 <w:highlight w:val="yellow"/>
               </w:rPr>
-              <w:t>30</w:t>
+              <w:t>25</w:t>
             </w:r>
             <w:r>
               <w:rPr>
@@ -4093,7 +3986,28 @@
                 <w:rFonts w:ascii="Avenir Light" w:hAnsi="Avenir Light"/>
                 <w:highlight w:val="green"/>
               </w:rPr>
-              <w:t>Bonus (Hard): Longest Palindromic Substring</w:t>
+              <w:t>Bonus (</w:t>
+            </w:r>
+            <w:r>
+              <w:rPr>
+                <w:rFonts w:ascii="Avenir Light" w:hAnsi="Avenir Light"/>
+                <w:highlight w:val="green"/>
+              </w:rPr>
+              <w:t>Hard</w:t>
+            </w:r>
+            <w:r>
+              <w:rPr>
+                <w:rFonts w:ascii="Avenir Light" w:hAnsi="Avenir Light"/>
+                <w:highlight w:val="green"/>
+              </w:rPr>
+              <w:t xml:space="preserve">): </w:t>
+            </w:r>
+            <w:r>
+              <w:rPr>
+                <w:rFonts w:ascii="Avenir Light" w:hAnsi="Avenir Light"/>
+                <w:highlight w:val="green"/>
+              </w:rPr>
+              <w:t>Edit Distance</w:t>
             </w:r>
           </w:p>
         </w:tc>
@@ -4165,7 +4079,7 @@
                   <w:rFonts w:ascii="Avenir Light" w:hAnsi="Avenir Light"/>
                   <w:highlight w:val="green"/>
                 </w:rPr>
-                <w:t>Longest Palindromic Substring</w:t>
+                <w:t>Edit Distance</w:t>
               </w:r>
             </w:hyperlink>
           </w:p>
@@ -5326,25 +5240,7 @@
                 <w:b/>
                 <w:bCs/>
               </w:rPr>
-              <w:t>"</w:t>
-            </w:r>
-            <w:proofErr w:type="spellStart"/>
-            <w:r>
-              <w:rPr>
-                <w:rFonts w:ascii="Avenir Light" w:hAnsi="Avenir Light"/>
-                <w:b/>
-                <w:bCs/>
-              </w:rPr>
-              <w:t>Da__y's</w:t>
-            </w:r>
-            <w:proofErr w:type="spellEnd"/>
-            <w:r>
-              <w:rPr>
-                <w:rFonts w:ascii="Avenir Light" w:hAnsi="Avenir Light"/>
-                <w:b/>
-                <w:bCs/>
-              </w:rPr>
-              <w:t xml:space="preserve"> Favourite."</w:t>
+              <w:t>"Da__y's Favourite."</w:t>
             </w:r>
           </w:p>
         </w:tc>
@@ -5530,23 +5426,7 @@
                 <w:rFonts w:ascii="Avenir Light" w:hAnsi="Avenir Light"/>
                 <w:highlight w:val="yellow"/>
               </w:rPr>
-              <w:t xml:space="preserve">Template </w:t>
-            </w:r>
-            <w:proofErr w:type="spellStart"/>
-            <w:r>
-              <w:rPr>
-                <w:rFonts w:ascii="Avenir Light" w:hAnsi="Avenir Light"/>
-                <w:highlight w:val="yellow"/>
-              </w:rPr>
-              <w:t>Dfs</w:t>
-            </w:r>
-            <w:proofErr w:type="spellEnd"/>
-            <w:r>
-              <w:rPr>
-                <w:rFonts w:ascii="Avenir Light" w:hAnsi="Avenir Light"/>
-                <w:highlight w:val="yellow"/>
-              </w:rPr>
-              <w:t xml:space="preserve"> Traversal (L-R, R-L)</w:t>
+              <w:t>Template Dfs Traversal (L-R, R-L)</w:t>
             </w:r>
           </w:p>
         </w:tc>
@@ -6251,7 +6131,14 @@
                 <w:rFonts w:ascii="Avenir Light" w:hAnsi="Avenir Light"/>
                 <w:highlight w:val="green"/>
               </w:rPr>
-              <w:t xml:space="preserve"> Reiterate how accumulators can be used</w:t>
+              <w:t xml:space="preserve"> </w:t>
+            </w:r>
+            <w:r>
+              <w:rPr>
+                <w:rFonts w:ascii="Avenir Light" w:hAnsi="Avenir Light"/>
+                <w:highlight w:val="green"/>
+              </w:rPr>
+              <w:t>Debrief</w:t>
             </w:r>
           </w:p>
         </w:tc>
@@ -6550,17 +6437,8 @@
                 <w:rFonts w:ascii="Avenir Light" w:hAnsi="Avenir Light"/>
                 <w:highlight w:val="yellow"/>
               </w:rPr>
-              <w:t xml:space="preserve">Why is a Queue Necessary for </w:t>
-            </w:r>
-            <w:proofErr w:type="gramStart"/>
-            <w:r>
-              <w:rPr>
-                <w:rFonts w:ascii="Avenir Light" w:hAnsi="Avenir Light"/>
-                <w:highlight w:val="yellow"/>
-              </w:rPr>
-              <w:t>BFS</w:t>
-            </w:r>
-            <w:proofErr w:type="gramEnd"/>
+              <w:t>Why is a Queue Necessary for BFS</w:t>
+            </w:r>
           </w:p>
           <w:p>
             <w:pPr>
@@ -7106,6 +6984,13 @@
                 <w:highlight w:val="cyan"/>
               </w:rPr>
             </w:pPr>
+            <w:r>
+              <w:rPr>
+                <w:rFonts w:ascii="Avenir Light" w:hAnsi="Avenir Light"/>
+                <w:highlight w:val="cyan"/>
+              </w:rPr>
+              <w:t>Emphasis on using Length of queue</w:t>
+            </w:r>
           </w:p>
         </w:tc>
         <w:tc>

</xml_diff>